<commit_message>
created graphs for national rate and average county-level rates
</commit_message>
<xml_diff>
--- a/output/trajectory analysis results april 2022.docx
+++ b/output/trajectory analysis results april 2022.docx
@@ -6,19 +6,56 @@
       <w:r>
         <w:t>U.S. Young Adult Arrest Rate Trajectory</w:t>
       </w:r>
+      <w:r>
+        <w:t xml:space="preserve"> + </w:t>
+      </w:r>
+      <w:r>
+        <w:t>U.S. Average County-level Young Adult Arrest Rate Trajectory</w:t>
+      </w:r>
     </w:p>
     <w:p/>
-    <w:p/>
-    <w:p/>
-    <w:p/>
-    <w:p>
-      <w:r>
-        <w:t>U.S. Average County-level Young Adult Arrest Rate Trajectory</w:t>
-      </w:r>
-    </w:p>
-    <w:p/>
-    <w:p/>
-    <w:p/>
+    <w:p>
+      <w:r>
+        <w:rPr>
+          <w:noProof/>
+        </w:rPr>
+        <w:drawing>
+          <wp:inline distT="0" distB="0" distL="0" distR="0" wp14:anchorId="3160A1CF" wp14:editId="68AF6313">
+            <wp:extent cx="5943600" cy="3040380"/>
+            <wp:effectExtent l="0" t="0" r="0" b="7620"/>
+            <wp:docPr id="11" name="Picture 11" descr="Chart, line chart&#10;&#10;Description automatically generated"/>
+            <wp:cNvGraphicFramePr>
+              <a:graphicFrameLocks xmlns:a="http://schemas.openxmlformats.org/drawingml/2006/main" noChangeAspect="1"/>
+            </wp:cNvGraphicFramePr>
+            <a:graphic xmlns:a="http://schemas.openxmlformats.org/drawingml/2006/main">
+              <a:graphicData uri="http://schemas.openxmlformats.org/drawingml/2006/picture">
+                <pic:pic xmlns:pic="http://schemas.openxmlformats.org/drawingml/2006/picture">
+                  <pic:nvPicPr>
+                    <pic:cNvPr id="11" name="Picture 11" descr="Chart, line chart&#10;&#10;Description automatically generated"/>
+                    <pic:cNvPicPr/>
+                  </pic:nvPicPr>
+                  <pic:blipFill>
+                    <a:blip r:embed="rId7"/>
+                    <a:stretch>
+                      <a:fillRect/>
+                    </a:stretch>
+                  </pic:blipFill>
+                  <pic:spPr>
+                    <a:xfrm>
+                      <a:off x="0" y="0"/>
+                      <a:ext cx="5943600" cy="3040380"/>
+                    </a:xfrm>
+                    <a:prstGeom prst="rect">
+                      <a:avLst/>
+                    </a:prstGeom>
+                  </pic:spPr>
+                </pic:pic>
+              </a:graphicData>
+            </a:graphic>
+          </wp:inline>
+        </w:drawing>
+      </w:r>
+    </w:p>
     <w:p>
       <w:r>
         <w:t>All model results</w:t>
@@ -45,7 +82,7 @@
                     <pic:cNvPicPr/>
                   </pic:nvPicPr>
                   <pic:blipFill>
-                    <a:blip r:embed="rId7"/>
+                    <a:blip r:embed="rId8"/>
                     <a:stretch>
                       <a:fillRect/>
                     </a:stretch>
@@ -95,7 +132,7 @@
                     <pic:cNvPicPr/>
                   </pic:nvPicPr>
                   <pic:blipFill>
-                    <a:blip r:embed="rId8"/>
+                    <a:blip r:embed="rId9"/>
                     <a:stretch>
                       <a:fillRect/>
                     </a:stretch>
@@ -168,7 +205,7 @@
                     <pic:cNvPicPr/>
                   </pic:nvPicPr>
                   <pic:blipFill>
-                    <a:blip r:embed="rId9"/>
+                    <a:blip r:embed="rId10"/>
                     <a:stretch>
                       <a:fillRect/>
                     </a:stretch>
@@ -219,7 +256,7 @@
                     <pic:cNvPicPr/>
                   </pic:nvPicPr>
                   <pic:blipFill>
-                    <a:blip r:embed="rId10"/>
+                    <a:blip r:embed="rId11"/>
                     <a:stretch>
                       <a:fillRect/>
                     </a:stretch>
@@ -249,15 +286,7 @@
         <w:br/>
       </w:r>
       <w:r>
-        <w:t xml:space="preserve">It ends up that often the weighted means are very nearly equivalent to the unweighted means (just aggregating means based on the classified group). In this example the predicted values are a colored line, the weighted means are a colored line with superimposed points, and the non-weighted means are just a black line. You can see the non-weighted means are almost </w:t>
-      </w:r>
-      <w:proofErr w:type="gramStart"/>
-      <w:r>
-        <w:t>exactly the same</w:t>
-      </w:r>
-      <w:proofErr w:type="gramEnd"/>
-      <w:r>
-        <w:t xml:space="preserve"> as the weighted ones. For group 3 you typically need to go to the hundredths to see a difference.</w:t>
+        <w:t>It ends up that often the weighted means are very nearly equivalent to the unweighted means (just aggregating means based on the classified group). In this example the predicted values are a colored line, the weighted means are a colored line with superimposed points, and the non-weighted means are just a black line. You can see the non-weighted means are almost exactly the same as the weighted ones. For group 3 you typically need to go to the hundredths to see a difference.</w:t>
       </w:r>
     </w:p>
     <w:p>
@@ -281,7 +310,7 @@
                     <pic:cNvPicPr/>
                   </pic:nvPicPr>
                   <pic:blipFill>
-                    <a:blip r:embed="rId11"/>
+                    <a:blip r:embed="rId12"/>
                     <a:stretch>
                       <a:fillRect/>
                     </a:stretch>
@@ -307,55 +336,13 @@
     <w:p>
       <w:r>
         <w:lastRenderedPageBreak/>
-        <w:t>#</w:t>
-      </w:r>
-      <w:proofErr w:type="gramStart"/>
-      <w:r>
-        <w:t>plot</w:t>
-      </w:r>
-      <w:proofErr w:type="gramEnd"/>
-      <w:r>
-        <w:t xml:space="preserve"> of maximum posterior probabilities</w:t>
+        <w:t>#plot of maximum posterior probabilities</w:t>
       </w:r>
     </w:p>
     <w:p/>
     <w:p>
       <w:r>
-        <w:t xml:space="preserve">Two types of absolute fit measures I’ve seen advocated in the past are the average maximum posterior probability per group and the odds of correct classification. The occ function calculates these numbers given two vectors (one of the max probabilities and the other of the group classifications). We can get this info from our long data by just selecting a subset from one </w:t>
-      </w:r>
-      <w:proofErr w:type="gramStart"/>
-      <w:r>
-        <w:t>time period</w:t>
-      </w:r>
-      <w:proofErr w:type="gramEnd"/>
-      <w:r>
-        <w:t xml:space="preserve">. Here the output at the console shows that we have quite large average posterior probabilities as well as high odds of correct classification. (Also updated to </w:t>
-      </w:r>
-      <w:proofErr w:type="spellStart"/>
-      <w:proofErr w:type="gramStart"/>
-      <w:r>
-        <w:t>included</w:t>
-      </w:r>
-      <w:proofErr w:type="spellEnd"/>
-      <w:proofErr w:type="gramEnd"/>
-      <w:r>
-        <w:t xml:space="preserve"> the observed classified proportions and the predicted proportions based on the posterior probabilities. Again, these all show very good model fit.) Update: Jeff Ward sent me a note saying I should be using the predicted proportion in each group for the occ calculation, not the assigned proportion based on the max. post. prob. So I have updated to include the </w:t>
-      </w:r>
-      <w:proofErr w:type="spellStart"/>
-      <w:r>
-        <w:t>occ_pp</w:t>
-      </w:r>
-      <w:proofErr w:type="spellEnd"/>
-      <w:r>
-        <w:t xml:space="preserve"> column for </w:t>
-      </w:r>
-      <w:proofErr w:type="gramStart"/>
-      <w:r>
-        <w:t>this, but</w:t>
-      </w:r>
-      <w:proofErr w:type="gramEnd"/>
-      <w:r>
-        <w:t xml:space="preserve"> left the old occ column in as a paper trail of my mistake.</w:t>
+        <w:t>Two types of absolute fit measures I’ve seen advocated in the past are the average maximum posterior probability per group and the odds of correct classification. The occ function calculates these numbers given two vectors (one of the max probabilities and the other of the group classifications). We can get this info from our long data by just selecting a subset from one time period. Here the output at the console shows that we have quite large average posterior probabilities as well as high odds of correct classification. (Also updated to included the observed classified proportions and the predicted proportions based on the posterior probabilities. Again, these all show very good model fit.) Update: Jeff Ward sent me a note saying I should be using the predicted proportion in each group for the occ calculation, not the assigned proportion based on the max. post. prob. So I have updated to include the occ_pp column for this, but left the old occ column in as a paper trail of my mistake.</w:t>
       </w:r>
     </w:p>
     <w:p>
@@ -379,7 +366,7 @@
                     <pic:cNvPicPr/>
                   </pic:nvPicPr>
                   <pic:blipFill>
-                    <a:blip r:embed="rId12"/>
+                    <a:blip r:embed="rId13"/>
                     <a:stretch>
                       <a:fillRect/>
                     </a:stretch>
@@ -438,27 +425,7 @@
           <w:sz w:val="21"/>
           <w:szCs w:val="21"/>
         </w:rPr>
-        <w:t>&gt; occ(</w:t>
-      </w:r>
-      <w:proofErr w:type="spellStart"/>
-      <w:r>
-        <w:rPr>
-          <w:rFonts w:ascii="Consolas" w:eastAsia="Times New Roman" w:hAnsi="Consolas" w:cs="Courier New"/>
-          <w:color w:val="0000FF"/>
-          <w:sz w:val="21"/>
-          <w:szCs w:val="21"/>
-        </w:rPr>
-        <w:t>longD</w:t>
-      </w:r>
-      <w:proofErr w:type="spellEnd"/>
-      <w:r>
-        <w:rPr>
-          <w:rFonts w:ascii="Consolas" w:eastAsia="Times New Roman" w:hAnsi="Consolas" w:cs="Courier New"/>
-          <w:color w:val="0000FF"/>
-          <w:sz w:val="21"/>
-          <w:szCs w:val="21"/>
-        </w:rPr>
-        <w:t>)</w:t>
+        <w:t>&gt; occ(longD)</w:t>
       </w:r>
     </w:p>
     <w:p>
@@ -500,98 +467,8 @@
           <w:szCs w:val="21"/>
           <w:bdr w:val="none" w:sz="0" w:space="0" w:color="auto" w:frame="1"/>
         </w:rPr>
-        <w:t xml:space="preserve">  group     </w:t>
-      </w:r>
-      <w:proofErr w:type="spellStart"/>
-      <w:r>
-        <w:rPr>
-          <w:rFonts w:ascii="Consolas" w:eastAsia="Times New Roman" w:hAnsi="Consolas" w:cs="Courier New"/>
-          <w:color w:val="000000"/>
-          <w:sz w:val="21"/>
-          <w:szCs w:val="21"/>
-          <w:bdr w:val="none" w:sz="0" w:space="0" w:color="auto" w:frame="1"/>
-        </w:rPr>
-        <w:t>AvePP</w:t>
-      </w:r>
-      <w:proofErr w:type="spellEnd"/>
-      <w:r>
-        <w:rPr>
-          <w:rFonts w:ascii="Consolas" w:eastAsia="Times New Roman" w:hAnsi="Consolas" w:cs="Courier New"/>
-          <w:color w:val="000000"/>
-          <w:sz w:val="21"/>
-          <w:szCs w:val="21"/>
-          <w:bdr w:val="none" w:sz="0" w:space="0" w:color="auto" w:frame="1"/>
-        </w:rPr>
-        <w:t xml:space="preserve"> Freq        </w:t>
-      </w:r>
-      <w:proofErr w:type="gramStart"/>
-      <w:r>
-        <w:rPr>
-          <w:rFonts w:ascii="Consolas" w:eastAsia="Times New Roman" w:hAnsi="Consolas" w:cs="Courier New"/>
-          <w:color w:val="000000"/>
-          <w:sz w:val="21"/>
-          <w:szCs w:val="21"/>
-          <w:bdr w:val="none" w:sz="0" w:space="0" w:color="auto" w:frame="1"/>
-        </w:rPr>
-        <w:t xml:space="preserve">OCC  </w:t>
-      </w:r>
-      <w:proofErr w:type="spellStart"/>
-      <w:r>
-        <w:rPr>
-          <w:rFonts w:ascii="Consolas" w:eastAsia="Times New Roman" w:hAnsi="Consolas" w:cs="Courier New"/>
-          <w:color w:val="000000"/>
-          <w:sz w:val="21"/>
-          <w:szCs w:val="21"/>
-          <w:bdr w:val="none" w:sz="0" w:space="0" w:color="auto" w:frame="1"/>
-        </w:rPr>
-        <w:t>ClassProp</w:t>
-      </w:r>
-      <w:proofErr w:type="spellEnd"/>
-      <w:proofErr w:type="gramEnd"/>
-      <w:r>
-        <w:rPr>
-          <w:rFonts w:ascii="Consolas" w:eastAsia="Times New Roman" w:hAnsi="Consolas" w:cs="Courier New"/>
-          <w:color w:val="000000"/>
-          <w:sz w:val="21"/>
-          <w:szCs w:val="21"/>
-          <w:bdr w:val="none" w:sz="0" w:space="0" w:color="auto" w:frame="1"/>
-        </w:rPr>
-        <w:t xml:space="preserve">   </w:t>
-      </w:r>
-      <w:proofErr w:type="spellStart"/>
-      <w:r>
-        <w:rPr>
-          <w:rFonts w:ascii="Consolas" w:eastAsia="Times New Roman" w:hAnsi="Consolas" w:cs="Courier New"/>
-          <w:color w:val="000000"/>
-          <w:sz w:val="21"/>
-          <w:szCs w:val="21"/>
-          <w:bdr w:val="none" w:sz="0" w:space="0" w:color="auto" w:frame="1"/>
-        </w:rPr>
-        <w:t>PredProp</w:t>
-      </w:r>
-      <w:proofErr w:type="spellEnd"/>
-      <w:r>
-        <w:rPr>
-          <w:rFonts w:ascii="Consolas" w:eastAsia="Times New Roman" w:hAnsi="Consolas" w:cs="Courier New"/>
-          <w:color w:val="000000"/>
-          <w:sz w:val="21"/>
-          <w:szCs w:val="21"/>
-          <w:bdr w:val="none" w:sz="0" w:space="0" w:color="auto" w:frame="1"/>
-        </w:rPr>
-        <w:t xml:space="preserve">     </w:t>
-      </w:r>
-      <w:proofErr w:type="spellStart"/>
-      <w:r>
-        <w:rPr>
-          <w:rFonts w:ascii="Consolas" w:eastAsia="Times New Roman" w:hAnsi="Consolas" w:cs="Courier New"/>
-          <w:color w:val="000000"/>
-          <w:sz w:val="21"/>
-          <w:szCs w:val="21"/>
-          <w:bdr w:val="none" w:sz="0" w:space="0" w:color="auto" w:frame="1"/>
-        </w:rPr>
-        <w:t>occ_pp</w:t>
-      </w:r>
-      <w:proofErr w:type="spellEnd"/>
+        <w:t xml:space="preserve">  group     AvePP Freq        OCC  ClassProp   PredProp     occ_pp</w:t>
+      </w:r>
     </w:p>
     <w:p>
       <w:pPr>
@@ -632,29 +509,7 @@
           <w:szCs w:val="21"/>
           <w:bdr w:val="none" w:sz="0" w:space="0" w:color="auto" w:frame="1"/>
         </w:rPr>
-        <w:t xml:space="preserve">1     1 </w:t>
-      </w:r>
-      <w:proofErr w:type="gramStart"/>
-      <w:r>
-        <w:rPr>
-          <w:rFonts w:ascii="Consolas" w:eastAsia="Times New Roman" w:hAnsi="Consolas" w:cs="Courier New"/>
-          <w:color w:val="000000"/>
-          <w:sz w:val="21"/>
-          <w:szCs w:val="21"/>
-          <w:bdr w:val="none" w:sz="0" w:space="0" w:color="auto" w:frame="1"/>
-        </w:rPr>
-        <w:t>0.9998505  239</w:t>
-      </w:r>
-      <w:proofErr w:type="gramEnd"/>
-      <w:r>
-        <w:rPr>
-          <w:rFonts w:ascii="Consolas" w:eastAsia="Times New Roman" w:hAnsi="Consolas" w:cs="Courier New"/>
-          <w:color w:val="000000"/>
-          <w:sz w:val="21"/>
-          <w:szCs w:val="21"/>
-          <w:bdr w:val="none" w:sz="0" w:space="0" w:color="auto" w:frame="1"/>
-        </w:rPr>
-        <w:t xml:space="preserve"> 81189.9811 0.07609042 0.07622467 81035.2081</w:t>
+        <w:t>1     1 0.9998505  239 81189.9811 0.07609042 0.07622467 81035.2081</w:t>
       </w:r>
     </w:p>
     <w:p>
@@ -696,29 +551,7 @@
           <w:szCs w:val="21"/>
           <w:bdr w:val="none" w:sz="0" w:space="0" w:color="auto" w:frame="1"/>
         </w:rPr>
-        <w:t xml:space="preserve">2     2 </w:t>
-      </w:r>
-      <w:proofErr w:type="gramStart"/>
-      <w:r>
-        <w:rPr>
-          <w:rFonts w:ascii="Consolas" w:eastAsia="Times New Roman" w:hAnsi="Consolas" w:cs="Courier New"/>
-          <w:color w:val="000000"/>
-          <w:sz w:val="21"/>
-          <w:szCs w:val="21"/>
-          <w:bdr w:val="none" w:sz="0" w:space="0" w:color="auto" w:frame="1"/>
-        </w:rPr>
-        <w:t>0.9995052  488</w:t>
-      </w:r>
-      <w:proofErr w:type="gramEnd"/>
-      <w:r>
-        <w:rPr>
-          <w:rFonts w:ascii="Consolas" w:eastAsia="Times New Roman" w:hAnsi="Consolas" w:cs="Courier New"/>
-          <w:color w:val="000000"/>
-          <w:sz w:val="21"/>
-          <w:szCs w:val="21"/>
-          <w:bdr w:val="none" w:sz="0" w:space="0" w:color="auto" w:frame="1"/>
-        </w:rPr>
-        <w:t xml:space="preserve"> 10982.6300 0.15536453 0.15563904 10959.6966</w:t>
+        <w:t>2     2 0.9995052  488 10982.6300 0.15536453 0.15563904 10959.6966</w:t>
       </w:r>
     </w:p>
     <w:p>
@@ -760,29 +593,7 @@
           <w:szCs w:val="21"/>
           <w:bdr w:val="none" w:sz="0" w:space="0" w:color="auto" w:frame="1"/>
         </w:rPr>
-        <w:t xml:space="preserve">3     3 </w:t>
-      </w:r>
-      <w:proofErr w:type="gramStart"/>
-      <w:r>
-        <w:rPr>
-          <w:rFonts w:ascii="Consolas" w:eastAsia="Times New Roman" w:hAnsi="Consolas" w:cs="Courier New"/>
-          <w:color w:val="000000"/>
-          <w:sz w:val="21"/>
-          <w:szCs w:val="21"/>
-          <w:bdr w:val="none" w:sz="0" w:space="0" w:color="auto" w:frame="1"/>
-        </w:rPr>
-        <w:t>0.9996334  521</w:t>
-      </w:r>
-      <w:proofErr w:type="gramEnd"/>
-      <w:r>
-        <w:rPr>
-          <w:rFonts w:ascii="Consolas" w:eastAsia="Times New Roman" w:hAnsi="Consolas" w:cs="Courier New"/>
-          <w:color w:val="000000"/>
-          <w:sz w:val="21"/>
-          <w:szCs w:val="21"/>
-          <w:bdr w:val="none" w:sz="0" w:space="0" w:color="auto" w:frame="1"/>
-        </w:rPr>
-        <w:t xml:space="preserve"> 13713.2468 0.16587074 0.16645738 13655.3077</w:t>
+        <w:t>3     3 0.9996334  521 13713.2468 0.16587074 0.16645738 13655.3077</w:t>
       </w:r>
     </w:p>
     <w:p>
@@ -824,29 +635,7 @@
           <w:szCs w:val="21"/>
           <w:bdr w:val="none" w:sz="0" w:space="0" w:color="auto" w:frame="1"/>
         </w:rPr>
-        <w:t xml:space="preserve">4     4 </w:t>
-      </w:r>
-      <w:proofErr w:type="gramStart"/>
-      <w:r>
-        <w:rPr>
-          <w:rFonts w:ascii="Consolas" w:eastAsia="Times New Roman" w:hAnsi="Consolas" w:cs="Courier New"/>
-          <w:color w:val="000000"/>
-          <w:sz w:val="21"/>
-          <w:szCs w:val="21"/>
-          <w:bdr w:val="none" w:sz="0" w:space="0" w:color="auto" w:frame="1"/>
-        </w:rPr>
-        <w:t>0.9986013  621</w:t>
-      </w:r>
-      <w:proofErr w:type="gramEnd"/>
-      <w:r>
-        <w:rPr>
-          <w:rFonts w:ascii="Consolas" w:eastAsia="Times New Roman" w:hAnsi="Consolas" w:cs="Courier New"/>
-          <w:color w:val="000000"/>
-          <w:sz w:val="21"/>
-          <w:szCs w:val="21"/>
-          <w:bdr w:val="none" w:sz="0" w:space="0" w:color="auto" w:frame="1"/>
-        </w:rPr>
-        <w:t xml:space="preserve">  2897.2372 0.19770774 0.19795498  2892.7268</w:t>
+        <w:t>4     4 0.9986013  621  2897.2372 0.19770774 0.19795498  2892.7268</w:t>
       </w:r>
     </w:p>
     <w:p>
@@ -888,29 +677,7 @@
           <w:szCs w:val="21"/>
           <w:bdr w:val="none" w:sz="0" w:space="0" w:color="auto" w:frame="1"/>
         </w:rPr>
-        <w:t xml:space="preserve">5     5 </w:t>
-      </w:r>
-      <w:proofErr w:type="gramStart"/>
-      <w:r>
-        <w:rPr>
-          <w:rFonts w:ascii="Consolas" w:eastAsia="Times New Roman" w:hAnsi="Consolas" w:cs="Courier New"/>
-          <w:color w:val="000000"/>
-          <w:sz w:val="21"/>
-          <w:szCs w:val="21"/>
-          <w:bdr w:val="none" w:sz="0" w:space="0" w:color="auto" w:frame="1"/>
-        </w:rPr>
-        <w:t>0.9990743  621</w:t>
-      </w:r>
-      <w:proofErr w:type="gramEnd"/>
-      <w:r>
-        <w:rPr>
-          <w:rFonts w:ascii="Consolas" w:eastAsia="Times New Roman" w:hAnsi="Consolas" w:cs="Courier New"/>
-          <w:color w:val="000000"/>
-          <w:sz w:val="21"/>
-          <w:szCs w:val="21"/>
-          <w:bdr w:val="none" w:sz="0" w:space="0" w:color="auto" w:frame="1"/>
-        </w:rPr>
-        <w:t xml:space="preserve">  4379.5840 0.19770774 0.19824776  4364.7142</w:t>
+        <w:t>5     5 0.9990743  621  4379.5840 0.19770774 0.19824776  4364.7142</w:t>
       </w:r>
     </w:p>
     <w:p>
@@ -951,29 +718,7 @@
           <w:szCs w:val="21"/>
           <w:bdr w:val="none" w:sz="0" w:space="0" w:color="auto" w:frame="1"/>
         </w:rPr>
-        <w:t xml:space="preserve">6     6 </w:t>
-      </w:r>
-      <w:proofErr w:type="gramStart"/>
-      <w:r>
-        <w:rPr>
-          <w:rFonts w:ascii="Consolas" w:eastAsia="Times New Roman" w:hAnsi="Consolas" w:cs="Courier New"/>
-          <w:color w:val="000000"/>
-          <w:sz w:val="21"/>
-          <w:szCs w:val="21"/>
-          <w:bdr w:val="none" w:sz="0" w:space="0" w:color="auto" w:frame="1"/>
-        </w:rPr>
-        <w:t>0.9907537  651</w:t>
-      </w:r>
-      <w:proofErr w:type="gramEnd"/>
-      <w:r>
-        <w:rPr>
-          <w:rFonts w:ascii="Consolas" w:eastAsia="Times New Roman" w:hAnsi="Consolas" w:cs="Courier New"/>
-          <w:color w:val="000000"/>
-          <w:sz w:val="21"/>
-          <w:szCs w:val="21"/>
-          <w:bdr w:val="none" w:sz="0" w:space="0" w:color="auto" w:frame="1"/>
-        </w:rPr>
-        <w:t xml:space="preserve">   409.8429 0.20725883 0.20547617   414.3282</w:t>
+        <w:t>6     6 0.9907537  651   409.8429 0.20725883 0.20547617   414.3282</w:t>
       </w:r>
     </w:p>
     <w:p/>
@@ -992,23 +737,7 @@
           <w:b/>
           <w:bCs/>
         </w:rPr>
-        <w:t>#</w:t>
-      </w:r>
-      <w:proofErr w:type="gramStart"/>
-      <w:r>
-        <w:rPr>
-          <w:b/>
-          <w:bCs/>
-        </w:rPr>
-        <w:t>scatterplot</w:t>
-      </w:r>
-      <w:proofErr w:type="gramEnd"/>
-      <w:r>
-        <w:rPr>
-          <w:b/>
-          <w:bCs/>
-        </w:rPr>
-        <w:t xml:space="preserve"> matrix</w:t>
+        <w:t>#scatterplot matrix</w:t>
       </w:r>
     </w:p>
     <w:p>
@@ -1037,7 +766,7 @@
                     <pic:cNvPicPr/>
                   </pic:nvPicPr>
                   <pic:blipFill>
-                    <a:blip r:embed="rId13"/>
+                    <a:blip r:embed="rId14"/>
                     <a:stretch>
                       <a:fillRect/>
                     </a:stretch>

</xml_diff>